<commit_message>
fixed finished Softwarium date
</commit_message>
<xml_diff>
--- a/CV_Osnadchuk_V_O.docx
+++ b/CV_Osnadchuk_V_O.docx
@@ -329,91 +329,107 @@
         </w:rPr>
         <w:t xml:space="preserve">developing new features and supporting React application for bookmaker platform. </w:t>
       </w:r>
+    </w:p>
+    <w:p>
+      <w:pPr>
+        <w:spacing w:after="0" w:line="240" w:lineRule="auto"/>
+        <w:ind w:left="720"/>
+        <w:rPr>
+          <w:rFonts w:ascii="Times New Roman" w:eastAsia="Times New Roman" w:hAnsi="Times New Roman" w:cs="Times New Roman"/>
+          <w:sz w:val="24"/>
+          <w:szCs w:val="24"/>
+        </w:rPr>
+      </w:pPr>
+      <w:r>
+        <w:rPr>
+          <w:rFonts w:ascii="Times New Roman" w:eastAsia="Times New Roman" w:hAnsi="Times New Roman" w:cs="Times New Roman"/>
+          <w:sz w:val="24"/>
+          <w:szCs w:val="24"/>
+        </w:rPr>
+        <w:t xml:space="preserve">Using React-Hooks, React Context, </w:t>
+      </w:r>
+      <w:proofErr w:type="spellStart"/>
+      <w:r>
+        <w:rPr>
+          <w:rFonts w:ascii="Times New Roman" w:eastAsia="Times New Roman" w:hAnsi="Times New Roman" w:cs="Times New Roman"/>
+          <w:sz w:val="24"/>
+          <w:szCs w:val="24"/>
+        </w:rPr>
+        <w:t>ReactHookForm</w:t>
+      </w:r>
+      <w:proofErr w:type="spellEnd"/>
+      <w:r>
+        <w:rPr>
+          <w:rFonts w:ascii="Times New Roman" w:eastAsia="Times New Roman" w:hAnsi="Times New Roman" w:cs="Times New Roman"/>
+          <w:sz w:val="24"/>
+          <w:szCs w:val="24"/>
+        </w:rPr>
+        <w:t xml:space="preserve">, private libraries, </w:t>
+      </w:r>
+      <w:proofErr w:type="spellStart"/>
+      <w:r>
+        <w:rPr>
+          <w:rFonts w:ascii="Times New Roman" w:eastAsia="Times New Roman" w:hAnsi="Times New Roman" w:cs="Times New Roman"/>
+          <w:sz w:val="24"/>
+          <w:szCs w:val="24"/>
+        </w:rPr>
+        <w:t>DesignSystem</w:t>
+      </w:r>
+      <w:proofErr w:type="spellEnd"/>
+      <w:r>
+        <w:rPr>
+          <w:rFonts w:ascii="Times New Roman" w:eastAsia="Times New Roman" w:hAnsi="Times New Roman" w:cs="Times New Roman"/>
+          <w:sz w:val="24"/>
+          <w:szCs w:val="24"/>
+        </w:rPr>
+        <w:t>, etc.</w:t>
+      </w:r>
+    </w:p>
+    <w:p>
+      <w:pPr>
+        <w:spacing w:after="0" w:line="240" w:lineRule="auto"/>
+        <w:rPr>
+          <w:rFonts w:ascii="Times New Roman" w:eastAsia="Times New Roman" w:hAnsi="Times New Roman" w:cs="Times New Roman"/>
+          <w:b/>
+          <w:sz w:val="24"/>
+          <w:szCs w:val="24"/>
+        </w:rPr>
+      </w:pPr>
+    </w:p>
+    <w:p>
+      <w:pPr>
+        <w:spacing w:after="0" w:line="240" w:lineRule="auto"/>
+        <w:rPr>
+          <w:rFonts w:ascii="Times New Roman" w:eastAsia="Times New Roman" w:hAnsi="Times New Roman" w:cs="Times New Roman"/>
+          <w:sz w:val="24"/>
+          <w:szCs w:val="24"/>
+        </w:rPr>
+      </w:pPr>
+      <w:r>
+        <w:rPr>
+          <w:rFonts w:ascii="Times New Roman" w:eastAsia="Times New Roman" w:hAnsi="Times New Roman" w:cs="Times New Roman"/>
+          <w:sz w:val="24"/>
+          <w:szCs w:val="24"/>
+        </w:rPr>
+        <w:t xml:space="preserve">Web-developer Softwarium in Kyiv April 2019 </w:t>
+      </w:r>
       <w:bookmarkStart w:id="0" w:name="_GoBack"/>
       <w:bookmarkEnd w:id="0"/>
-    </w:p>
-    <w:p>
-      <w:pPr>
-        <w:spacing w:after="0" w:line="240" w:lineRule="auto"/>
-        <w:ind w:left="720"/>
-        <w:rPr>
-          <w:rFonts w:ascii="Times New Roman" w:eastAsia="Times New Roman" w:hAnsi="Times New Roman" w:cs="Times New Roman"/>
-          <w:sz w:val="24"/>
-          <w:szCs w:val="24"/>
-        </w:rPr>
-      </w:pPr>
-      <w:r>
-        <w:rPr>
-          <w:rFonts w:ascii="Times New Roman" w:eastAsia="Times New Roman" w:hAnsi="Times New Roman" w:cs="Times New Roman"/>
-          <w:sz w:val="24"/>
-          <w:szCs w:val="24"/>
-        </w:rPr>
-        <w:t xml:space="preserve">Using React-Hooks, React Context, </w:t>
-      </w:r>
-      <w:proofErr w:type="spellStart"/>
-      <w:r>
-        <w:rPr>
-          <w:rFonts w:ascii="Times New Roman" w:eastAsia="Times New Roman" w:hAnsi="Times New Roman" w:cs="Times New Roman"/>
-          <w:sz w:val="24"/>
-          <w:szCs w:val="24"/>
-        </w:rPr>
-        <w:t>ReactHookForm</w:t>
-      </w:r>
-      <w:proofErr w:type="spellEnd"/>
-      <w:r>
-        <w:rPr>
-          <w:rFonts w:ascii="Times New Roman" w:eastAsia="Times New Roman" w:hAnsi="Times New Roman" w:cs="Times New Roman"/>
-          <w:sz w:val="24"/>
-          <w:szCs w:val="24"/>
-        </w:rPr>
-        <w:t xml:space="preserve">, private libraries, </w:t>
-      </w:r>
-      <w:proofErr w:type="spellStart"/>
-      <w:r>
-        <w:rPr>
-          <w:rFonts w:ascii="Times New Roman" w:eastAsia="Times New Roman" w:hAnsi="Times New Roman" w:cs="Times New Roman"/>
-          <w:sz w:val="24"/>
-          <w:szCs w:val="24"/>
-        </w:rPr>
-        <w:t>DesignSystem</w:t>
-      </w:r>
-      <w:proofErr w:type="spellEnd"/>
-      <w:r>
-        <w:rPr>
-          <w:rFonts w:ascii="Times New Roman" w:eastAsia="Times New Roman" w:hAnsi="Times New Roman" w:cs="Times New Roman"/>
-          <w:sz w:val="24"/>
-          <w:szCs w:val="24"/>
-        </w:rPr>
-        <w:t>, etc.</w:t>
-      </w:r>
-    </w:p>
-    <w:p>
-      <w:pPr>
-        <w:spacing w:after="0" w:line="240" w:lineRule="auto"/>
-        <w:rPr>
-          <w:rFonts w:ascii="Times New Roman" w:eastAsia="Times New Roman" w:hAnsi="Times New Roman" w:cs="Times New Roman"/>
-          <w:b/>
-          <w:sz w:val="24"/>
-          <w:szCs w:val="24"/>
-        </w:rPr>
-      </w:pPr>
-    </w:p>
-    <w:p>
-      <w:pPr>
-        <w:spacing w:after="0" w:line="240" w:lineRule="auto"/>
-        <w:rPr>
-          <w:rFonts w:ascii="Times New Roman" w:eastAsia="Times New Roman" w:hAnsi="Times New Roman" w:cs="Times New Roman"/>
-          <w:sz w:val="24"/>
-          <w:szCs w:val="24"/>
-        </w:rPr>
-      </w:pPr>
-      <w:r>
-        <w:rPr>
-          <w:rFonts w:ascii="Times New Roman" w:eastAsia="Times New Roman" w:hAnsi="Times New Roman" w:cs="Times New Roman"/>
-          <w:sz w:val="24"/>
-          <w:szCs w:val="24"/>
-        </w:rPr>
-        <w:t>Web-developer Softwarium in Kyiv April 2019 - present</w:t>
+      <w:r>
+        <w:rPr>
+          <w:rFonts w:ascii="Times New Roman" w:eastAsia="Times New Roman" w:hAnsi="Times New Roman" w:cs="Times New Roman"/>
+          <w:sz w:val="24"/>
+          <w:szCs w:val="24"/>
+        </w:rPr>
+        <w:t xml:space="preserve">- </w:t>
+      </w:r>
+      <w:r>
+        <w:rPr>
+          <w:rFonts w:ascii="Times New Roman" w:eastAsia="Times New Roman" w:hAnsi="Times New Roman" w:cs="Times New Roman"/>
+          <w:sz w:val="24"/>
+          <w:szCs w:val="24"/>
+        </w:rPr>
+        <w:t>February 2020</w:t>
       </w:r>
     </w:p>
     <w:p>
@@ -458,25 +474,34 @@
           <w:rFonts w:ascii="Times New Roman" w:eastAsia="Times New Roman" w:hAnsi="Times New Roman" w:cs="Times New Roman"/>
           <w:sz w:val="24"/>
           <w:szCs w:val="24"/>
-          <w:lang/>
-        </w:rPr>
-        <w:t xml:space="preserve"> </w:t>
-      </w:r>
-      <w:r>
-        <w:rPr>
-          <w:rFonts w:ascii="Times New Roman" w:eastAsia="Times New Roman" w:hAnsi="Times New Roman" w:cs="Times New Roman"/>
-          <w:sz w:val="24"/>
-          <w:szCs w:val="24"/>
-        </w:rPr>
-        <w:t>additional</w:t>
-      </w:r>
-      <w:r>
-        <w:rPr>
-          <w:rFonts w:ascii="Times New Roman" w:eastAsia="Times New Roman" w:hAnsi="Times New Roman" w:cs="Times New Roman"/>
-          <w:sz w:val="24"/>
-          <w:szCs w:val="24"/>
-        </w:rPr>
-        <w:t xml:space="preserve"> technologies like Redux, </w:t>
+        </w:rPr>
+        <w:t xml:space="preserve"> additional</w:t>
+      </w:r>
+      <w:r>
+        <w:rPr>
+          <w:rFonts w:ascii="Times New Roman" w:eastAsia="Times New Roman" w:hAnsi="Times New Roman" w:cs="Times New Roman"/>
+          <w:sz w:val="24"/>
+          <w:szCs w:val="24"/>
+        </w:rPr>
+        <w:t xml:space="preserve"> technologies like </w:t>
+      </w:r>
+      <w:proofErr w:type="spellStart"/>
+      <w:r>
+        <w:rPr>
+          <w:rFonts w:ascii="Times New Roman" w:eastAsia="Times New Roman" w:hAnsi="Times New Roman" w:cs="Times New Roman"/>
+          <w:sz w:val="24"/>
+          <w:szCs w:val="24"/>
+        </w:rPr>
+        <w:t>Redux</w:t>
+      </w:r>
+      <w:proofErr w:type="spellEnd"/>
+      <w:r>
+        <w:rPr>
+          <w:rFonts w:ascii="Times New Roman" w:eastAsia="Times New Roman" w:hAnsi="Times New Roman" w:cs="Times New Roman"/>
+          <w:sz w:val="24"/>
+          <w:szCs w:val="24"/>
+        </w:rPr>
+        <w:t xml:space="preserve">, </w:t>
       </w:r>
       <w:proofErr w:type="spellStart"/>
       <w:r>
@@ -784,7 +809,27 @@
           <w:sz w:val="21"/>
           <w:szCs w:val="21"/>
         </w:rPr>
-        <w:t xml:space="preserve">, Redux, </w:t>
+        <w:t xml:space="preserve">, </w:t>
+      </w:r>
+      <w:proofErr w:type="spellStart"/>
+      <w:r>
+        <w:rPr>
+          <w:rFonts w:ascii="Arial" w:eastAsia="Arial" w:hAnsi="Arial" w:cs="Arial"/>
+          <w:color w:val="000000"/>
+          <w:sz w:val="21"/>
+          <w:szCs w:val="21"/>
+        </w:rPr>
+        <w:t>Redux</w:t>
+      </w:r>
+      <w:proofErr w:type="spellEnd"/>
+      <w:r>
+        <w:rPr>
+          <w:rFonts w:ascii="Arial" w:eastAsia="Arial" w:hAnsi="Arial" w:cs="Arial"/>
+          <w:color w:val="000000"/>
+          <w:sz w:val="21"/>
+          <w:szCs w:val="21"/>
+        </w:rPr>
+        <w:t xml:space="preserve">, </w:t>
       </w:r>
       <w:proofErr w:type="spellStart"/>
       <w:r>

</xml_diff>